<commit_message>
Fix final exam section orphaned from the rest of the 'grading' page
</commit_message>
<xml_diff>
--- a/Syllabus.docx
+++ b/Syllabus.docx
@@ -1004,15 +1004,15 @@
               <w:jc w:val="right"/>
               <w:rPr>
                 <w:rFonts w:ascii="Calibri" w:hAnsi="Calibri" w:eastAsia="Calibri" w:cs="Calibri" w:asciiTheme="minorAscii" w:hAnsiTheme="minorAscii" w:eastAsiaTheme="minorAscii" w:cstheme="minorAscii"/>
-                <w:sz w:val="28"/>
-                <w:szCs w:val="28"/>
+                <w:sz w:val="26"/>
+                <w:szCs w:val="26"/>
               </w:rPr>
             </w:pPr>
             <w:r>
               <w:rPr>
                 <w:rFonts w:ascii="Calibri" w:hAnsi="Calibri" w:eastAsia="Calibri" w:cs="Calibri" w:asciiTheme="minorAscii" w:hAnsiTheme="minorAscii" w:eastAsiaTheme="minorAscii" w:cstheme="minorAscii"/>
-                <w:sz w:val="28"/>
-                <w:szCs w:val="28"/>
+                <w:sz w:val="26"/>
+                <w:szCs w:val="26"/>
               </w:rPr>
               <w:t>In-class exercises &amp; quizzes</w:t>
             </w:r>
@@ -1030,15 +1030,15 @@
               <w:jc w:val="left"/>
               <w:rPr>
                 <w:rFonts w:ascii="Calibri" w:hAnsi="Calibri" w:eastAsia="Calibri" w:cs="Calibri" w:asciiTheme="minorAscii" w:hAnsiTheme="minorAscii" w:eastAsiaTheme="minorAscii" w:cstheme="minorAscii"/>
-                <w:sz w:val="28"/>
-                <w:szCs w:val="28"/>
+                <w:sz w:val="26"/>
+                <w:szCs w:val="26"/>
               </w:rPr>
             </w:pPr>
             <w:r>
               <w:rPr>
                 <w:rFonts w:ascii="Calibri" w:hAnsi="Calibri" w:eastAsia="Calibri" w:cs="Calibri" w:asciiTheme="minorAscii" w:hAnsiTheme="minorAscii" w:eastAsiaTheme="minorAscii" w:cstheme="minorAscii"/>
-                <w:sz w:val="28"/>
-                <w:szCs w:val="28"/>
+                <w:sz w:val="26"/>
+                <w:szCs w:val="26"/>
               </w:rPr>
               <w:t>20%</w:t>
             </w:r>
@@ -1056,15 +1056,15 @@
               <w:jc w:val="right"/>
               <w:rPr>
                 <w:rFonts w:ascii="Calibri" w:hAnsi="Calibri" w:eastAsia="Calibri" w:cs="Calibri" w:asciiTheme="minorAscii" w:hAnsiTheme="minorAscii" w:eastAsiaTheme="minorAscii" w:cstheme="minorAscii"/>
-                <w:sz w:val="28"/>
-                <w:szCs w:val="28"/>
+                <w:sz w:val="26"/>
+                <w:szCs w:val="26"/>
               </w:rPr>
             </w:pPr>
             <w:r>
               <w:rPr>
                 <w:rFonts w:ascii="Calibri" w:hAnsi="Calibri" w:eastAsia="Calibri" w:cs="Calibri" w:asciiTheme="minorAscii" w:hAnsiTheme="minorAscii" w:eastAsiaTheme="minorAscii" w:cstheme="minorAscii"/>
-                <w:sz w:val="28"/>
-                <w:szCs w:val="28"/>
+                <w:sz w:val="26"/>
+                <w:szCs w:val="26"/>
               </w:rPr>
               <w:t>Midterm</w:t>
             </w:r>
@@ -1082,15 +1082,15 @@
               <w:jc w:val="left"/>
               <w:rPr>
                 <w:rFonts w:ascii="Calibri" w:hAnsi="Calibri" w:eastAsia="Calibri" w:cs="Calibri" w:asciiTheme="minorAscii" w:hAnsiTheme="minorAscii" w:eastAsiaTheme="minorAscii" w:cstheme="minorAscii"/>
-                <w:sz w:val="28"/>
-                <w:szCs w:val="28"/>
+                <w:sz w:val="26"/>
+                <w:szCs w:val="26"/>
               </w:rPr>
             </w:pPr>
             <w:r>
               <w:rPr>
                 <w:rFonts w:ascii="Calibri" w:hAnsi="Calibri" w:eastAsia="Calibri" w:cs="Calibri" w:asciiTheme="minorAscii" w:hAnsiTheme="minorAscii" w:eastAsiaTheme="minorAscii" w:cstheme="minorAscii"/>
-                <w:sz w:val="28"/>
-                <w:szCs w:val="28"/>
+                <w:sz w:val="26"/>
+                <w:szCs w:val="26"/>
               </w:rPr>
               <w:t>20%</w:t>
             </w:r>
@@ -1110,15 +1110,15 @@
               <w:jc w:val="right"/>
               <w:rPr>
                 <w:rFonts w:ascii="Calibri" w:hAnsi="Calibri" w:eastAsia="Calibri" w:cs="Calibri" w:asciiTheme="minorAscii" w:hAnsiTheme="minorAscii" w:eastAsiaTheme="minorAscii" w:cstheme="minorAscii"/>
-                <w:sz w:val="28"/>
-                <w:szCs w:val="28"/>
+                <w:sz w:val="26"/>
+                <w:szCs w:val="26"/>
               </w:rPr>
             </w:pPr>
             <w:r>
               <w:rPr>
                 <w:rFonts w:ascii="Calibri" w:hAnsi="Calibri" w:eastAsia="Calibri" w:cs="Calibri" w:asciiTheme="minorAscii" w:hAnsiTheme="minorAscii" w:eastAsiaTheme="minorAscii" w:cstheme="minorAscii"/>
-                <w:sz w:val="28"/>
-                <w:szCs w:val="28"/>
+                <w:sz w:val="26"/>
+                <w:szCs w:val="26"/>
               </w:rPr>
               <w:t>Projects</w:t>
             </w:r>
@@ -1136,15 +1136,15 @@
               <w:jc w:val="left"/>
               <w:rPr>
                 <w:rFonts w:ascii="Calibri" w:hAnsi="Calibri" w:eastAsia="Calibri" w:cs="Calibri" w:asciiTheme="minorAscii" w:hAnsiTheme="minorAscii" w:eastAsiaTheme="minorAscii" w:cstheme="minorAscii"/>
-                <w:sz w:val="28"/>
-                <w:szCs w:val="28"/>
+                <w:sz w:val="26"/>
+                <w:szCs w:val="26"/>
               </w:rPr>
             </w:pPr>
             <w:r>
               <w:rPr>
                 <w:rFonts w:ascii="Calibri" w:hAnsi="Calibri" w:eastAsia="Calibri" w:cs="Calibri" w:asciiTheme="minorAscii" w:hAnsiTheme="minorAscii" w:eastAsiaTheme="minorAscii" w:cstheme="minorAscii"/>
-                <w:sz w:val="28"/>
-                <w:szCs w:val="28"/>
+                <w:sz w:val="26"/>
+                <w:szCs w:val="26"/>
               </w:rPr>
               <w:t>40%</w:t>
             </w:r>
@@ -1162,15 +1162,15 @@
               <w:jc w:val="right"/>
               <w:rPr>
                 <w:rFonts w:ascii="Calibri" w:hAnsi="Calibri" w:eastAsia="Calibri" w:cs="Calibri" w:asciiTheme="minorAscii" w:hAnsiTheme="minorAscii" w:eastAsiaTheme="minorAscii" w:cstheme="minorAscii"/>
-                <w:sz w:val="28"/>
-                <w:szCs w:val="28"/>
+                <w:sz w:val="26"/>
+                <w:szCs w:val="26"/>
               </w:rPr>
             </w:pPr>
             <w:r>
               <w:rPr>
                 <w:rFonts w:ascii="Calibri" w:hAnsi="Calibri" w:eastAsia="Calibri" w:cs="Calibri" w:asciiTheme="minorAscii" w:hAnsiTheme="minorAscii" w:eastAsiaTheme="minorAscii" w:cstheme="minorAscii"/>
-                <w:sz w:val="28"/>
-                <w:szCs w:val="28"/>
+                <w:sz w:val="26"/>
+                <w:szCs w:val="26"/>
               </w:rPr>
               <w:t>Final</w:t>
             </w:r>
@@ -1188,15 +1188,15 @@
               <w:jc w:val="left"/>
               <w:rPr>
                 <w:rFonts w:ascii="Calibri" w:hAnsi="Calibri" w:eastAsia="Calibri" w:cs="Calibri" w:asciiTheme="minorAscii" w:hAnsiTheme="minorAscii" w:eastAsiaTheme="minorAscii" w:cstheme="minorAscii"/>
-                <w:sz w:val="28"/>
-                <w:szCs w:val="28"/>
+                <w:sz w:val="26"/>
+                <w:szCs w:val="26"/>
               </w:rPr>
             </w:pPr>
             <w:r>
               <w:rPr>
                 <w:rFonts w:ascii="Calibri" w:hAnsi="Calibri" w:eastAsia="Calibri" w:cs="Calibri" w:asciiTheme="minorAscii" w:hAnsiTheme="minorAscii" w:eastAsiaTheme="minorAscii" w:cstheme="minorAscii"/>
-                <w:sz w:val="28"/>
-                <w:szCs w:val="28"/>
+                <w:sz w:val="26"/>
+                <w:szCs w:val="26"/>
               </w:rPr>
               <w:t>20%</w:t>
             </w:r>
@@ -1204,14 +1204,6 @@
         </w:tc>
       </w:tr>
     </w:tbl>
-    <w:p>
-      <w:pPr>
-        <w:rPr>
-          <w:sz w:val="12"/>
-          <w:szCs w:val="12"/>
-        </w:rPr>
-      </w:pPr>
-    </w:p>
     <w:tbl>
       <w:tblPr>
         <w:tblStyle w:val="TableGrid"/>
@@ -1239,15 +1231,15 @@
               <w:spacing w:before="0" w:beforeAutospacing="off"/>
               <w:rPr>
                 <w:rFonts w:ascii="Calibri" w:hAnsi="Calibri" w:eastAsia="Calibri" w:cs="Calibri" w:asciiTheme="minorAscii" w:hAnsiTheme="minorAscii" w:eastAsiaTheme="minorAscii" w:cstheme="minorAscii"/>
-                <w:sz w:val="28"/>
-                <w:szCs w:val="28"/>
+                <w:sz w:val="26"/>
+                <w:szCs w:val="26"/>
               </w:rPr>
             </w:pPr>
             <w:r>
               <w:rPr>
                 <w:rFonts w:ascii="Calibri" w:hAnsi="Calibri" w:eastAsia="Calibri" w:cs="Calibri" w:asciiTheme="minorAscii" w:hAnsiTheme="minorAscii" w:eastAsiaTheme="minorAscii" w:cstheme="minorAscii"/>
-                <w:sz w:val="28"/>
-                <w:szCs w:val="28"/>
+                <w:sz w:val="26"/>
+                <w:szCs w:val="26"/>
               </w:rPr>
               <w:t>A</w:t>
             </w:r>
@@ -1264,15 +1256,15 @@
               <w:spacing w:before="0" w:beforeAutospacing="off"/>
               <w:rPr>
                 <w:rFonts w:ascii="Calibri" w:hAnsi="Calibri" w:eastAsia="Calibri" w:cs="Calibri" w:asciiTheme="minorAscii" w:hAnsiTheme="minorAscii" w:eastAsiaTheme="minorAscii" w:cstheme="minorAscii"/>
-                <w:sz w:val="28"/>
-                <w:szCs w:val="28"/>
+                <w:sz w:val="26"/>
+                <w:szCs w:val="26"/>
               </w:rPr>
             </w:pPr>
             <w:r>
               <w:rPr>
                 <w:rFonts w:ascii="Calibri" w:hAnsi="Calibri" w:eastAsia="Calibri" w:cs="Calibri" w:asciiTheme="minorAscii" w:hAnsiTheme="minorAscii" w:eastAsiaTheme="minorAscii" w:cstheme="minorAscii"/>
-                <w:sz w:val="28"/>
-                <w:szCs w:val="28"/>
+                <w:sz w:val="26"/>
+                <w:szCs w:val="26"/>
               </w:rPr>
               <w:t>≥ 90.0%</w:t>
             </w:r>
@@ -1289,15 +1281,15 @@
               <w:spacing w:before="0" w:beforeAutospacing="off"/>
               <w:rPr>
                 <w:rFonts w:ascii="Calibri" w:hAnsi="Calibri" w:eastAsia="Calibri" w:cs="Calibri" w:asciiTheme="minorAscii" w:hAnsiTheme="minorAscii" w:eastAsiaTheme="minorAscii" w:cstheme="minorAscii"/>
-                <w:sz w:val="28"/>
-                <w:szCs w:val="28"/>
+                <w:sz w:val="26"/>
+                <w:szCs w:val="26"/>
               </w:rPr>
             </w:pPr>
             <w:r>
               <w:rPr>
                 <w:rFonts w:ascii="Calibri" w:hAnsi="Calibri" w:eastAsia="Calibri" w:cs="Calibri" w:asciiTheme="minorAscii" w:hAnsiTheme="minorAscii" w:eastAsiaTheme="minorAscii" w:cstheme="minorAscii"/>
-                <w:sz w:val="28"/>
-                <w:szCs w:val="28"/>
+                <w:sz w:val="26"/>
+                <w:szCs w:val="26"/>
               </w:rPr>
               <w:t>B-</w:t>
             </w:r>
@@ -1314,15 +1306,15 @@
               <w:spacing w:before="0" w:beforeAutospacing="off"/>
               <w:rPr>
                 <w:rFonts w:ascii="Calibri" w:hAnsi="Calibri" w:eastAsia="Calibri" w:cs="Calibri" w:asciiTheme="minorAscii" w:hAnsiTheme="minorAscii" w:eastAsiaTheme="minorAscii" w:cstheme="minorAscii"/>
-                <w:sz w:val="28"/>
-                <w:szCs w:val="28"/>
+                <w:sz w:val="26"/>
+                <w:szCs w:val="26"/>
               </w:rPr>
             </w:pPr>
             <w:r>
               <w:rPr>
                 <w:rFonts w:ascii="Calibri" w:hAnsi="Calibri" w:eastAsia="Calibri" w:cs="Calibri" w:asciiTheme="minorAscii" w:hAnsiTheme="minorAscii" w:eastAsiaTheme="minorAscii" w:cstheme="minorAscii"/>
-                <w:sz w:val="28"/>
-                <w:szCs w:val="28"/>
+                <w:sz w:val="26"/>
+                <w:szCs w:val="26"/>
               </w:rPr>
               <w:t>≥ 78.5%</w:t>
             </w:r>
@@ -1339,15 +1331,15 @@
               <w:spacing w:before="0" w:beforeAutospacing="off"/>
               <w:rPr>
                 <w:rFonts w:ascii="Calibri" w:hAnsi="Calibri" w:eastAsia="Calibri" w:cs="Calibri" w:asciiTheme="minorAscii" w:hAnsiTheme="minorAscii" w:eastAsiaTheme="minorAscii" w:cstheme="minorAscii"/>
-                <w:sz w:val="28"/>
-                <w:szCs w:val="28"/>
+                <w:sz w:val="26"/>
+                <w:szCs w:val="26"/>
               </w:rPr>
             </w:pPr>
             <w:r>
               <w:rPr>
                 <w:rFonts w:ascii="Calibri" w:hAnsi="Calibri" w:eastAsia="Calibri" w:cs="Calibri" w:asciiTheme="minorAscii" w:hAnsiTheme="minorAscii" w:eastAsiaTheme="minorAscii" w:cstheme="minorAscii"/>
-                <w:sz w:val="28"/>
-                <w:szCs w:val="28"/>
+                <w:sz w:val="26"/>
+                <w:szCs w:val="26"/>
               </w:rPr>
               <w:t>D+</w:t>
             </w:r>
@@ -1364,15 +1356,15 @@
               <w:spacing w:before="0" w:beforeAutospacing="off"/>
               <w:rPr>
                 <w:rFonts w:ascii="Calibri" w:hAnsi="Calibri" w:eastAsia="Calibri" w:cs="Calibri" w:asciiTheme="minorAscii" w:hAnsiTheme="minorAscii" w:eastAsiaTheme="minorAscii" w:cstheme="minorAscii"/>
-                <w:sz w:val="28"/>
-                <w:szCs w:val="28"/>
+                <w:sz w:val="26"/>
+                <w:szCs w:val="26"/>
               </w:rPr>
             </w:pPr>
             <w:r>
               <w:rPr>
                 <w:rFonts w:ascii="Calibri" w:hAnsi="Calibri" w:eastAsia="Calibri" w:cs="Calibri" w:asciiTheme="minorAscii" w:hAnsiTheme="minorAscii" w:eastAsiaTheme="minorAscii" w:cstheme="minorAscii"/>
-                <w:sz w:val="28"/>
-                <w:szCs w:val="28"/>
+                <w:sz w:val="26"/>
+                <w:szCs w:val="26"/>
               </w:rPr>
               <w:t>≥ 60.0%</w:t>
             </w:r>
@@ -1391,15 +1383,15 @@
               <w:spacing w:before="0" w:beforeAutospacing="off"/>
               <w:rPr>
                 <w:rFonts w:ascii="Calibri" w:hAnsi="Calibri" w:eastAsia="Calibri" w:cs="Calibri" w:asciiTheme="minorAscii" w:hAnsiTheme="minorAscii" w:eastAsiaTheme="minorAscii" w:cstheme="minorAscii"/>
-                <w:sz w:val="28"/>
-                <w:szCs w:val="28"/>
+                <w:sz w:val="26"/>
+                <w:szCs w:val="26"/>
               </w:rPr>
             </w:pPr>
             <w:r>
               <w:rPr>
                 <w:rFonts w:ascii="Calibri" w:hAnsi="Calibri" w:eastAsia="Calibri" w:cs="Calibri" w:asciiTheme="minorAscii" w:hAnsiTheme="minorAscii" w:eastAsiaTheme="minorAscii" w:cstheme="minorAscii"/>
-                <w:sz w:val="28"/>
-                <w:szCs w:val="28"/>
+                <w:sz w:val="26"/>
+                <w:szCs w:val="26"/>
               </w:rPr>
               <w:t>A-</w:t>
             </w:r>
@@ -1416,15 +1408,15 @@
               <w:spacing w:before="0" w:beforeAutospacing="off"/>
               <w:rPr>
                 <w:rFonts w:ascii="Calibri" w:hAnsi="Calibri" w:eastAsia="Calibri" w:cs="Calibri" w:asciiTheme="minorAscii" w:hAnsiTheme="minorAscii" w:eastAsiaTheme="minorAscii" w:cstheme="minorAscii"/>
-                <w:sz w:val="28"/>
-                <w:szCs w:val="28"/>
+                <w:sz w:val="26"/>
+                <w:szCs w:val="26"/>
               </w:rPr>
             </w:pPr>
             <w:r>
               <w:rPr>
                 <w:rFonts w:ascii="Calibri" w:hAnsi="Calibri" w:eastAsia="Calibri" w:cs="Calibri" w:asciiTheme="minorAscii" w:hAnsiTheme="minorAscii" w:eastAsiaTheme="minorAscii" w:cstheme="minorAscii"/>
-                <w:sz w:val="28"/>
-                <w:szCs w:val="28"/>
+                <w:sz w:val="26"/>
+                <w:szCs w:val="26"/>
               </w:rPr>
               <w:t>≥ 88.5%</w:t>
             </w:r>
@@ -1441,15 +1433,15 @@
               <w:spacing w:before="0" w:beforeAutospacing="off"/>
               <w:rPr>
                 <w:rFonts w:ascii="Calibri" w:hAnsi="Calibri" w:eastAsia="Calibri" w:cs="Calibri" w:asciiTheme="minorAscii" w:hAnsiTheme="minorAscii" w:eastAsiaTheme="minorAscii" w:cstheme="minorAscii"/>
-                <w:sz w:val="28"/>
-                <w:szCs w:val="28"/>
+                <w:sz w:val="26"/>
+                <w:szCs w:val="26"/>
               </w:rPr>
             </w:pPr>
             <w:r>
               <w:rPr>
                 <w:rFonts w:ascii="Calibri" w:hAnsi="Calibri" w:eastAsia="Calibri" w:cs="Calibri" w:asciiTheme="minorAscii" w:hAnsiTheme="minorAscii" w:eastAsiaTheme="minorAscii" w:cstheme="minorAscii"/>
-                <w:sz w:val="28"/>
-                <w:szCs w:val="28"/>
+                <w:sz w:val="26"/>
+                <w:szCs w:val="26"/>
               </w:rPr>
               <w:t>C+</w:t>
             </w:r>
@@ -1466,15 +1458,15 @@
               <w:spacing w:before="0" w:beforeAutospacing="off"/>
               <w:rPr>
                 <w:rFonts w:ascii="Calibri" w:hAnsi="Calibri" w:eastAsia="Calibri" w:cs="Calibri" w:asciiTheme="minorAscii" w:hAnsiTheme="minorAscii" w:eastAsiaTheme="minorAscii" w:cstheme="minorAscii"/>
-                <w:sz w:val="28"/>
-                <w:szCs w:val="28"/>
+                <w:sz w:val="26"/>
+                <w:szCs w:val="26"/>
               </w:rPr>
             </w:pPr>
             <w:r>
               <w:rPr>
                 <w:rFonts w:ascii="Calibri" w:hAnsi="Calibri" w:eastAsia="Calibri" w:cs="Calibri" w:asciiTheme="minorAscii" w:hAnsiTheme="minorAscii" w:eastAsiaTheme="minorAscii" w:cstheme="minorAscii"/>
-                <w:sz w:val="28"/>
-                <w:szCs w:val="28"/>
+                <w:sz w:val="26"/>
+                <w:szCs w:val="26"/>
               </w:rPr>
               <w:t>≥ 77.0%</w:t>
             </w:r>
@@ -1491,15 +1483,15 @@
               <w:spacing w:before="0" w:beforeAutospacing="off"/>
               <w:rPr>
                 <w:rFonts w:ascii="Calibri" w:hAnsi="Calibri" w:eastAsia="Calibri" w:cs="Calibri" w:asciiTheme="minorAscii" w:hAnsiTheme="minorAscii" w:eastAsiaTheme="minorAscii" w:cstheme="minorAscii"/>
-                <w:sz w:val="28"/>
-                <w:szCs w:val="28"/>
+                <w:sz w:val="26"/>
+                <w:szCs w:val="26"/>
               </w:rPr>
             </w:pPr>
             <w:r>
               <w:rPr>
                 <w:rFonts w:ascii="Calibri" w:hAnsi="Calibri" w:eastAsia="Calibri" w:cs="Calibri" w:asciiTheme="minorAscii" w:hAnsiTheme="minorAscii" w:eastAsiaTheme="minorAscii" w:cstheme="minorAscii"/>
-                <w:sz w:val="28"/>
-                <w:szCs w:val="28"/>
+                <w:sz w:val="26"/>
+                <w:szCs w:val="26"/>
               </w:rPr>
               <w:t>D</w:t>
             </w:r>
@@ -1516,15 +1508,15 @@
               <w:spacing w:before="0" w:beforeAutospacing="off"/>
               <w:rPr>
                 <w:rFonts w:ascii="Calibri" w:hAnsi="Calibri" w:eastAsia="Calibri" w:cs="Calibri" w:asciiTheme="minorAscii" w:hAnsiTheme="minorAscii" w:eastAsiaTheme="minorAscii" w:cstheme="minorAscii"/>
-                <w:sz w:val="28"/>
-                <w:szCs w:val="28"/>
+                <w:sz w:val="26"/>
+                <w:szCs w:val="26"/>
               </w:rPr>
             </w:pPr>
             <w:r>
               <w:rPr>
                 <w:rFonts w:ascii="Calibri" w:hAnsi="Calibri" w:eastAsia="Calibri" w:cs="Calibri" w:asciiTheme="minorAscii" w:hAnsiTheme="minorAscii" w:eastAsiaTheme="minorAscii" w:cstheme="minorAscii"/>
-                <w:sz w:val="28"/>
-                <w:szCs w:val="28"/>
+                <w:sz w:val="26"/>
+                <w:szCs w:val="26"/>
               </w:rPr>
               <w:t>≥ 55.0%</w:t>
             </w:r>
@@ -1543,15 +1535,15 @@
               <w:spacing w:before="0" w:beforeAutospacing="off"/>
               <w:rPr>
                 <w:rFonts w:ascii="Calibri" w:hAnsi="Calibri" w:eastAsia="Calibri" w:cs="Calibri" w:asciiTheme="minorAscii" w:hAnsiTheme="minorAscii" w:eastAsiaTheme="minorAscii" w:cstheme="minorAscii"/>
-                <w:sz w:val="28"/>
-                <w:szCs w:val="28"/>
+                <w:sz w:val="26"/>
+                <w:szCs w:val="26"/>
               </w:rPr>
             </w:pPr>
             <w:r>
               <w:rPr>
                 <w:rFonts w:ascii="Calibri" w:hAnsi="Calibri" w:eastAsia="Calibri" w:cs="Calibri" w:asciiTheme="minorAscii" w:hAnsiTheme="minorAscii" w:eastAsiaTheme="minorAscii" w:cstheme="minorAscii"/>
-                <w:sz w:val="28"/>
-                <w:szCs w:val="28"/>
+                <w:sz w:val="26"/>
+                <w:szCs w:val="26"/>
               </w:rPr>
               <w:t>B+</w:t>
             </w:r>
@@ -1568,15 +1560,15 @@
               <w:spacing w:before="0" w:beforeAutospacing="off"/>
               <w:rPr>
                 <w:rFonts w:ascii="Calibri" w:hAnsi="Calibri" w:eastAsia="Calibri" w:cs="Calibri" w:asciiTheme="minorAscii" w:hAnsiTheme="minorAscii" w:eastAsiaTheme="minorAscii" w:cstheme="minorAscii"/>
-                <w:sz w:val="28"/>
-                <w:szCs w:val="28"/>
+                <w:sz w:val="26"/>
+                <w:szCs w:val="26"/>
               </w:rPr>
             </w:pPr>
             <w:r>
               <w:rPr>
                 <w:rFonts w:ascii="Calibri" w:hAnsi="Calibri" w:eastAsia="Calibri" w:cs="Calibri" w:asciiTheme="minorAscii" w:hAnsiTheme="minorAscii" w:eastAsiaTheme="minorAscii" w:cstheme="minorAscii"/>
-                <w:sz w:val="28"/>
-                <w:szCs w:val="28"/>
+                <w:sz w:val="26"/>
+                <w:szCs w:val="26"/>
               </w:rPr>
               <w:t>≥ 87.0%</w:t>
             </w:r>
@@ -1593,15 +1585,15 @@
               <w:spacing w:before="0" w:beforeAutospacing="off"/>
               <w:rPr>
                 <w:rFonts w:ascii="Calibri" w:hAnsi="Calibri" w:eastAsia="Calibri" w:cs="Calibri" w:asciiTheme="minorAscii" w:hAnsiTheme="minorAscii" w:eastAsiaTheme="minorAscii" w:cstheme="minorAscii"/>
-                <w:sz w:val="28"/>
-                <w:szCs w:val="28"/>
+                <w:sz w:val="26"/>
+                <w:szCs w:val="26"/>
               </w:rPr>
             </w:pPr>
             <w:r>
               <w:rPr>
                 <w:rFonts w:ascii="Calibri" w:hAnsi="Calibri" w:eastAsia="Calibri" w:cs="Calibri" w:asciiTheme="minorAscii" w:hAnsiTheme="minorAscii" w:eastAsiaTheme="minorAscii" w:cstheme="minorAscii"/>
-                <w:sz w:val="28"/>
-                <w:szCs w:val="28"/>
+                <w:sz w:val="26"/>
+                <w:szCs w:val="26"/>
               </w:rPr>
               <w:t>C</w:t>
             </w:r>
@@ -1618,15 +1610,15 @@
               <w:spacing w:before="0" w:beforeAutospacing="off"/>
               <w:rPr>
                 <w:rFonts w:ascii="Calibri" w:hAnsi="Calibri" w:eastAsia="Calibri" w:cs="Calibri" w:asciiTheme="minorAscii" w:hAnsiTheme="minorAscii" w:eastAsiaTheme="minorAscii" w:cstheme="minorAscii"/>
-                <w:sz w:val="28"/>
-                <w:szCs w:val="28"/>
+                <w:sz w:val="26"/>
+                <w:szCs w:val="26"/>
               </w:rPr>
             </w:pPr>
             <w:r>
               <w:rPr>
                 <w:rFonts w:ascii="Calibri" w:hAnsi="Calibri" w:eastAsia="Calibri" w:cs="Calibri" w:asciiTheme="minorAscii" w:hAnsiTheme="minorAscii" w:eastAsiaTheme="minorAscii" w:cstheme="minorAscii"/>
-                <w:sz w:val="28"/>
-                <w:szCs w:val="28"/>
+                <w:sz w:val="26"/>
+                <w:szCs w:val="26"/>
               </w:rPr>
               <w:t>≥ 70.0%</w:t>
             </w:r>
@@ -1643,15 +1635,15 @@
               <w:spacing w:before="0" w:beforeAutospacing="off"/>
               <w:rPr>
                 <w:rFonts w:ascii="Calibri" w:hAnsi="Calibri" w:eastAsia="Calibri" w:cs="Calibri" w:asciiTheme="minorAscii" w:hAnsiTheme="minorAscii" w:eastAsiaTheme="minorAscii" w:cstheme="minorAscii"/>
-                <w:sz w:val="28"/>
-                <w:szCs w:val="28"/>
+                <w:sz w:val="26"/>
+                <w:szCs w:val="26"/>
               </w:rPr>
             </w:pPr>
             <w:r>
               <w:rPr>
                 <w:rFonts w:ascii="Calibri" w:hAnsi="Calibri" w:eastAsia="Calibri" w:cs="Calibri" w:asciiTheme="minorAscii" w:hAnsiTheme="minorAscii" w:eastAsiaTheme="minorAscii" w:cstheme="minorAscii"/>
-                <w:sz w:val="28"/>
-                <w:szCs w:val="28"/>
+                <w:sz w:val="26"/>
+                <w:szCs w:val="26"/>
               </w:rPr>
               <w:t>D-</w:t>
             </w:r>
@@ -1668,15 +1660,15 @@
               <w:spacing w:before="0" w:beforeAutospacing="off"/>
               <w:rPr>
                 <w:rFonts w:ascii="Calibri" w:hAnsi="Calibri" w:eastAsia="Calibri" w:cs="Calibri" w:asciiTheme="minorAscii" w:hAnsiTheme="minorAscii" w:eastAsiaTheme="minorAscii" w:cstheme="minorAscii"/>
-                <w:sz w:val="28"/>
-                <w:szCs w:val="28"/>
+                <w:sz w:val="26"/>
+                <w:szCs w:val="26"/>
               </w:rPr>
             </w:pPr>
             <w:r>
               <w:rPr>
                 <w:rFonts w:ascii="Calibri" w:hAnsi="Calibri" w:eastAsia="Calibri" w:cs="Calibri" w:asciiTheme="minorAscii" w:hAnsiTheme="minorAscii" w:eastAsiaTheme="minorAscii" w:cstheme="minorAscii"/>
-                <w:sz w:val="28"/>
-                <w:szCs w:val="28"/>
+                <w:sz w:val="26"/>
+                <w:szCs w:val="26"/>
               </w:rPr>
               <w:t>≥ 50.0%</w:t>
             </w:r>
@@ -1695,15 +1687,15 @@
               <w:spacing w:before="0" w:beforeAutospacing="off"/>
               <w:rPr>
                 <w:rFonts w:ascii="Calibri" w:hAnsi="Calibri" w:eastAsia="Calibri" w:cs="Calibri" w:asciiTheme="minorAscii" w:hAnsiTheme="minorAscii" w:eastAsiaTheme="minorAscii" w:cstheme="minorAscii"/>
-                <w:sz w:val="28"/>
-                <w:szCs w:val="28"/>
+                <w:sz w:val="26"/>
+                <w:szCs w:val="26"/>
               </w:rPr>
             </w:pPr>
             <w:r>
               <w:rPr>
                 <w:rFonts w:ascii="Calibri" w:hAnsi="Calibri" w:eastAsia="Calibri" w:cs="Calibri" w:asciiTheme="minorAscii" w:hAnsiTheme="minorAscii" w:eastAsiaTheme="minorAscii" w:cstheme="minorAscii"/>
-                <w:sz w:val="28"/>
-                <w:szCs w:val="28"/>
+                <w:sz w:val="26"/>
+                <w:szCs w:val="26"/>
               </w:rPr>
               <w:t>B</w:t>
             </w:r>
@@ -1720,15 +1712,15 @@
               <w:spacing w:before="0" w:beforeAutospacing="off"/>
               <w:rPr>
                 <w:rFonts w:ascii="Calibri" w:hAnsi="Calibri" w:eastAsia="Calibri" w:cs="Calibri" w:asciiTheme="minorAscii" w:hAnsiTheme="minorAscii" w:eastAsiaTheme="minorAscii" w:cstheme="minorAscii"/>
-                <w:sz w:val="28"/>
-                <w:szCs w:val="28"/>
+                <w:sz w:val="26"/>
+                <w:szCs w:val="26"/>
               </w:rPr>
             </w:pPr>
             <w:r>
               <w:rPr>
                 <w:rFonts w:ascii="Calibri" w:hAnsi="Calibri" w:eastAsia="Calibri" w:cs="Calibri" w:asciiTheme="minorAscii" w:hAnsiTheme="minorAscii" w:eastAsiaTheme="minorAscii" w:cstheme="minorAscii"/>
-                <w:sz w:val="28"/>
-                <w:szCs w:val="28"/>
+                <w:sz w:val="26"/>
+                <w:szCs w:val="26"/>
               </w:rPr>
               <w:t>≥ 80.0%</w:t>
             </w:r>
@@ -1745,15 +1737,15 @@
               <w:spacing w:before="0" w:beforeAutospacing="off"/>
               <w:rPr>
                 <w:rFonts w:ascii="Calibri" w:hAnsi="Calibri" w:eastAsia="Calibri" w:cs="Calibri" w:asciiTheme="minorAscii" w:hAnsiTheme="minorAscii" w:eastAsiaTheme="minorAscii" w:cstheme="minorAscii"/>
-                <w:sz w:val="28"/>
-                <w:szCs w:val="28"/>
+                <w:sz w:val="26"/>
+                <w:szCs w:val="26"/>
               </w:rPr>
             </w:pPr>
             <w:r>
               <w:rPr>
                 <w:rFonts w:ascii="Calibri" w:hAnsi="Calibri" w:eastAsia="Calibri" w:cs="Calibri" w:asciiTheme="minorAscii" w:hAnsiTheme="minorAscii" w:eastAsiaTheme="minorAscii" w:cstheme="minorAscii"/>
-                <w:sz w:val="28"/>
-                <w:szCs w:val="28"/>
+                <w:sz w:val="26"/>
+                <w:szCs w:val="26"/>
               </w:rPr>
               <w:t>C-</w:t>
             </w:r>
@@ -1770,15 +1762,15 @@
               <w:spacing w:before="0" w:beforeAutospacing="off"/>
               <w:rPr>
                 <w:rFonts w:ascii="Calibri" w:hAnsi="Calibri" w:eastAsia="Calibri" w:cs="Calibri" w:asciiTheme="minorAscii" w:hAnsiTheme="minorAscii" w:eastAsiaTheme="minorAscii" w:cstheme="minorAscii"/>
-                <w:sz w:val="28"/>
-                <w:szCs w:val="28"/>
+                <w:sz w:val="26"/>
+                <w:szCs w:val="26"/>
               </w:rPr>
             </w:pPr>
             <w:r>
               <w:rPr>
                 <w:rFonts w:ascii="Calibri" w:hAnsi="Calibri" w:eastAsia="Calibri" w:cs="Calibri" w:asciiTheme="minorAscii" w:hAnsiTheme="minorAscii" w:eastAsiaTheme="minorAscii" w:cstheme="minorAscii"/>
-                <w:sz w:val="28"/>
-                <w:szCs w:val="28"/>
+                <w:sz w:val="26"/>
+                <w:szCs w:val="26"/>
               </w:rPr>
               <w:t>≥ 65.0%</w:t>
             </w:r>
@@ -1795,15 +1787,15 @@
               <w:spacing w:before="0" w:beforeAutospacing="off"/>
               <w:rPr>
                 <w:rFonts w:ascii="Calibri" w:hAnsi="Calibri" w:eastAsia="Calibri" w:cs="Calibri" w:asciiTheme="minorAscii" w:hAnsiTheme="minorAscii" w:eastAsiaTheme="minorAscii" w:cstheme="minorAscii"/>
-                <w:sz w:val="28"/>
-                <w:szCs w:val="28"/>
+                <w:sz w:val="26"/>
+                <w:szCs w:val="26"/>
               </w:rPr>
             </w:pPr>
             <w:r>
               <w:rPr>
                 <w:rFonts w:ascii="Calibri" w:hAnsi="Calibri" w:eastAsia="Calibri" w:cs="Calibri" w:asciiTheme="minorAscii" w:hAnsiTheme="minorAscii" w:eastAsiaTheme="minorAscii" w:cstheme="minorAscii"/>
-                <w:sz w:val="28"/>
-                <w:szCs w:val="28"/>
+                <w:sz w:val="26"/>
+                <w:szCs w:val="26"/>
               </w:rPr>
               <w:t>F</w:t>
             </w:r>
@@ -1820,15 +1812,15 @@
               <w:spacing w:before="0" w:beforeAutospacing="off"/>
               <w:rPr>
                 <w:rFonts w:ascii="Calibri" w:hAnsi="Calibri" w:eastAsia="Calibri" w:cs="Calibri" w:asciiTheme="minorAscii" w:hAnsiTheme="minorAscii" w:eastAsiaTheme="minorAscii" w:cstheme="minorAscii"/>
-                <w:sz w:val="28"/>
-                <w:szCs w:val="28"/>
+                <w:sz w:val="26"/>
+                <w:szCs w:val="26"/>
               </w:rPr>
             </w:pPr>
             <w:r>
               <w:rPr>
                 <w:rFonts w:ascii="Calibri" w:hAnsi="Calibri" w:eastAsia="Calibri" w:cs="Calibri" w:asciiTheme="minorAscii" w:hAnsiTheme="minorAscii" w:eastAsiaTheme="minorAscii" w:cstheme="minorAscii"/>
-                <w:sz w:val="28"/>
-                <w:szCs w:val="28"/>
+                <w:sz w:val="26"/>
+                <w:szCs w:val="26"/>
               </w:rPr>
               <w:t xml:space="preserve">&lt; 50.0% </w:t>
             </w:r>

</xml_diff>